<commit_message>
pertvarkiau svetaines lenteles stulpeliu IR duombazes fieldu susiejima; IR idejau checkbox i lentele
</commit_message>
<xml_diff>
--- a/informacija/LIETUVOS  MOKSLO  ŽURNALŲ  SĄRAŠAS.docx
+++ b/informacija/LIETUVOS  MOKSLO  ŽURNALŲ  SĄRAŠAS.docx
@@ -11,8 +11,6 @@
           <w:szCs w:val="28"/>
         </w:rPr>
       </w:pPr>
-      <w:bookmarkStart w:id="0" w:name="_GoBack"/>
-      <w:bookmarkEnd w:id="0"/>
       <w:r>
         <w:rPr>
           <w:b/>
@@ -82,7 +80,7 @@
       <w:r>
         <w:rPr>
           <w:noProof/>
-          <w:lang w:val="en-US" w:eastAsia="zh-CN"/>
+          <w:lang w:val="en-US"/>
         </w:rPr>
         <mc:AlternateContent>
           <mc:Choice Requires="wps">
@@ -240,7 +238,7 @@
       <w:r>
         <w:rPr>
           <w:noProof/>
-          <w:lang w:val="en-US" w:eastAsia="zh-CN"/>
+          <w:lang w:val="en-US"/>
         </w:rPr>
         <mc:AlternateContent>
           <mc:Choice Requires="wps">
@@ -696,7 +694,21 @@
         <w:rPr>
           <w:highlight w:val="yellow"/>
         </w:rPr>
-        <w:t>arba pasirenkami iš esančių tekstų sąrašo</w:t>
+        <w:t>arba pas</w:t>
+      </w:r>
+      <w:bookmarkStart w:id="0" w:name="_GoBack"/>
+      <w:bookmarkEnd w:id="0"/>
+      <w:r>
+        <w:rPr>
+          <w:highlight w:val="yellow"/>
+        </w:rPr>
+        <w:t>irenkami iš esančių tekstų sąrašo</w:t>
+      </w:r>
+      <w:r>
+        <w:rPr>
+          <w:highlight w:val="yellow"/>
+        </w:rPr>
+        <w:t xml:space="preserve"> (DB, leidėjas)</w:t>
       </w:r>
       <w:r>
         <w:rPr>
@@ -1615,7 +1627,7 @@
   <a:extraClrSchemeLst/>
   <a:extLst>
     <a:ext uri="{05A4C25C-085E-4340-85A3-A5531E510DB2}">
-      <thm15:themeFamily xmlns:thm15="http://schemas.microsoft.com/office/thememl/2012/main" xmlns="" name="Office Theme" id="{62F939B6-93AF-4DB8-9C6B-D6C7DFDC589F}" vid="{4A3C46E8-61CC-4603-A589-7422A47A8E4A}"/>
+      <thm15:themeFamily xmlns="" xmlns:thm15="http://schemas.microsoft.com/office/thememl/2012/main" name="Office Theme" id="{62F939B6-93AF-4DB8-9C6B-D6C7DFDC589F}" vid="{4A3C46E8-61CC-4603-A589-7422A47A8E4A}"/>
     </a:ext>
   </a:extLst>
 </a:theme>

</xml_diff>